<commit_message>
updates to uml class diagram
</commit_message>
<xml_diff>
--- a/Project Plan Layout 2nd Year.docx
+++ b/Project Plan Layout 2nd Year.docx
@@ -999,10 +999,10 @@
           <w:szCs w:val="28"/>
         </w:rPr>
         <w:drawing>
-          <wp:inline distT="0" distB="0" distL="0" distR="0" wp14:anchorId="0795B59D" wp14:editId="4B73433B">
-            <wp:extent cx="5943600" cy="4158615"/>
+          <wp:inline distT="0" distB="0" distL="0" distR="0" wp14:anchorId="255482D7" wp14:editId="5191F131">
+            <wp:extent cx="5943600" cy="6784340"/>
             <wp:effectExtent l="0" t="0" r="0" b="0"/>
-            <wp:docPr id="1934298105" name="Picture 1" descr="A screenshot of a computer program&#10;&#10;Description automatically generated"/>
+            <wp:docPr id="508726177" name="Picture 1" descr="A diagram of a function&#10;&#10;Description automatically generated with medium confidence"/>
             <wp:cNvGraphicFramePr>
               <a:graphicFrameLocks xmlns:a="http://schemas.openxmlformats.org/drawingml/2006/main" noChangeAspect="1"/>
             </wp:cNvGraphicFramePr>
@@ -1010,7 +1010,7 @@
               <a:graphicData uri="http://schemas.openxmlformats.org/drawingml/2006/picture">
                 <pic:pic xmlns:pic="http://schemas.openxmlformats.org/drawingml/2006/picture">
                   <pic:nvPicPr>
-                    <pic:cNvPr id="1934298105" name="Picture 1" descr="A screenshot of a computer program&#10;&#10;Description automatically generated"/>
+                    <pic:cNvPr id="508726177" name="Picture 1" descr="A diagram of a function&#10;&#10;Description automatically generated with medium confidence"/>
                     <pic:cNvPicPr/>
                   </pic:nvPicPr>
                   <pic:blipFill>
@@ -1022,7 +1022,7 @@
                   <pic:spPr>
                     <a:xfrm>
                       <a:off x="0" y="0"/>
-                      <a:ext cx="5943600" cy="4158615"/>
+                      <a:ext cx="5943600" cy="6784340"/>
                     </a:xfrm>
                     <a:prstGeom prst="rect">
                       <a:avLst/>

</xml_diff>